<commit_message>
#1716: Import contacts in the contacts directory
</commit_message>
<xml_diff>
--- a/sormas-ui/src/main/resources/SORMAS_Contact_Import_Guide.docx
+++ b/sormas-ui/src/main/resources/SORMAS_Contact_Import_Guide.docx
@@ -79,25 +79,28 @@
         <w:rPr>
           <w:lang w:val="en-US"/>
         </w:rPr>
-        <w:t xml:space="preserve">s from .csv files into the SORMAS system. Please note that, at the current point in time, it is only possible to import </w:t>
-      </w:r>
-      <w:r>
-        <w:rPr>
-          <w:b/>
-          <w:lang w:val="en-US"/>
-        </w:rPr>
-        <w:t>c</w:t>
-      </w:r>
-      <w:r>
-        <w:rPr>
-          <w:b/>
-          <w:lang w:val="en-US"/>
-        </w:rPr>
-        <w:t>ontact</w:t>
-      </w:r>
-      <w:r>
-        <w:rPr>
-          <w:b/>
+        <w:t xml:space="preserve">s from .csv files into the SORMAS system. </w:t>
+      </w:r>
+      <w:r>
+        <w:rPr>
+          <w:lang w:val="en-US"/>
+        </w:rPr>
+        <w:t xml:space="preserve">Please note that the import of contacts with and without case reference on the contact page and additionally the import of case contacts (contacts for a specific case) </w:t>
+      </w:r>
+      <w:r>
+        <w:rPr>
+          <w:lang w:val="en-US"/>
+        </w:rPr>
+        <w:t>o</w:t>
+      </w:r>
+      <w:r>
+        <w:rPr>
+          <w:lang w:val="en-US"/>
+        </w:rPr>
+        <w:t>n the case's case contact</w:t>
+      </w:r>
+      <w:r>
+        <w:rPr>
           <w:lang w:val="en-US"/>
         </w:rPr>
         <w:t>s</w:t>
@@ -106,30 +109,81 @@
         <w:rPr>
           <w:lang w:val="en-US"/>
         </w:rPr>
-        <w:t xml:space="preserve"> and their associated </w:t>
-      </w:r>
-      <w:r>
-        <w:rPr>
-          <w:b/>
-          <w:bCs/>
-          <w:lang w:val="en-US"/>
-        </w:rPr>
-        <w:t xml:space="preserve">person and case </w:t>
-      </w:r>
-      <w:r>
-        <w:rPr>
-          <w:lang w:val="en-US"/>
-        </w:rPr>
-        <w:t>(except for case contacts import).</w:t>
-      </w:r>
-    </w:p>
-    <w:p>
-      <w:pPr>
-        <w:pStyle w:val="KeinLeerraum"/>
-        <w:rPr>
-          <w:lang w:val="en-US"/>
-        </w:rPr>
-      </w:pPr>
+        <w:t xml:space="preserve"> page is possible.</w:t>
+      </w:r>
+      <w:r>
+        <w:rPr>
+          <w:lang w:val="en-US"/>
+        </w:rPr>
+        <w:t xml:space="preserve"> </w:t>
+      </w:r>
+      <w:r>
+        <w:rPr>
+          <w:lang w:val="en-US"/>
+        </w:rPr>
+        <w:t>This means that when importing contacts, you have the choice of either specifying the corresponding case or not. When importing case contact</w:t>
+      </w:r>
+      <w:bookmarkStart w:id="0" w:name="_GoBack"/>
+      <w:bookmarkEnd w:id="0"/>
+      <w:r>
+        <w:rPr>
+          <w:lang w:val="en-US"/>
+        </w:rPr>
+        <w:t>s, it is not possible to specify the case, since the case is already known there.</w:t>
+      </w:r>
+    </w:p>
+    <w:p>
+      <w:pPr>
+        <w:rPr>
+          <w:lang w:val="en-US"/>
+        </w:rPr>
+      </w:pPr>
+      <w:r>
+        <w:rPr>
+          <w:lang w:val="en-US"/>
+        </w:rPr>
+        <w:t xml:space="preserve">If you want to import a contact for which a case exists in your </w:t>
+      </w:r>
+      <w:r>
+        <w:rPr>
+          <w:lang w:val="en-US"/>
+        </w:rPr>
+        <w:t xml:space="preserve">SORMAS </w:t>
+      </w:r>
+      <w:r>
+        <w:rPr>
+          <w:lang w:val="en-US"/>
+        </w:rPr>
+        <w:t>instance and you know its UUID, you only have to enter this UUID in the first column (</w:t>
+      </w:r>
+      <w:proofErr w:type="spellStart"/>
+      <w:r>
+        <w:rPr>
+          <w:lang w:val="en-US"/>
+        </w:rPr>
+        <w:t>caseIdExternalSystem</w:t>
+      </w:r>
+      <w:proofErr w:type="spellEnd"/>
+      <w:r>
+        <w:rPr>
+          <w:lang w:val="en-US"/>
+        </w:rPr>
+        <w:t>) of the template file and the contact will be automatically linked to the corresponding case during import. If you do not know a UUID for the case of the contact, you can enter an ID of another system for the case of this contact in the first column (</w:t>
+      </w:r>
+      <w:proofErr w:type="spellStart"/>
+      <w:r>
+        <w:rPr>
+          <w:lang w:val="en-US"/>
+        </w:rPr>
+        <w:t>caseIdExternalSystem</w:t>
+      </w:r>
+      <w:proofErr w:type="spellEnd"/>
+      <w:r>
+        <w:rPr>
+          <w:lang w:val="en-US"/>
+        </w:rPr>
+        <w:t>).</w:t>
+      </w:r>
     </w:p>
     <w:p>
       <w:pPr>
@@ -642,7 +696,14 @@
         <w:rPr>
           <w:lang w:val="en-US"/>
         </w:rPr>
-        <w:t xml:space="preserve">) to select it on your disk. Afterwards, click on </w:t>
+        <w:t xml:space="preserve">) to </w:t>
+      </w:r>
+      <w:r>
+        <w:rPr>
+          <w:lang w:val="en-US"/>
+        </w:rPr>
+        <w:lastRenderedPageBreak/>
+        <w:t xml:space="preserve">select it on your disk. Afterwards, click on </w:t>
       </w:r>
       <w:r>
         <w:rPr>
@@ -3483,7 +3544,7 @@
 </file>
 
 <file path=customXml/itemProps1.xml><?xml version="1.0" encoding="utf-8"?>
-<ds:datastoreItem xmlns:ds="http://schemas.openxmlformats.org/officeDocument/2006/customXml" ds:itemID="{A13EFF77-B390-4B6B-8C78-FE5C6BF97C34}">
+<ds:datastoreItem xmlns:ds="http://schemas.openxmlformats.org/officeDocument/2006/customXml" ds:itemID="{98B63571-AA81-4325-8E30-269FAF54FEA7}">
   <ds:schemaRefs>
     <ds:schemaRef ds:uri="http://schemas.openxmlformats.org/officeDocument/2006/bibliography"/>
   </ds:schemaRefs>

</xml_diff>

<commit_message>
#1716: Restructured guide and changed order of columns in template file
</commit_message>
<xml_diff>
--- a/sormas-ui/src/main/resources/SORMAS_Contact_Import_Guide.docx
+++ b/sormas-ui/src/main/resources/SORMAS_Contact_Import_Guide.docx
@@ -111,79 +111,181 @@
         </w:rPr>
         <w:t xml:space="preserve"> page is possible.</w:t>
       </w:r>
-      <w:r>
-        <w:rPr>
-          <w:lang w:val="en-US"/>
-        </w:rPr>
-        <w:t xml:space="preserve"> </w:t>
-      </w:r>
-      <w:r>
-        <w:rPr>
-          <w:lang w:val="en-US"/>
-        </w:rPr>
-        <w:t>This means that when importing contacts, you have the choice of either specifying the corresponding case or not. When importing case contact</w:t>
+    </w:p>
+    <w:p>
+      <w:pPr>
+        <w:pStyle w:val="KeinLeerraum"/>
+        <w:shd w:val="clear" w:color="auto" w:fill="C6D9F1" w:themeFill="text2" w:themeFillTint="33"/>
+        <w:jc w:val="center"/>
+        <w:rPr>
+          <w:color w:val="365F91" w:themeColor="accent1" w:themeShade="BF"/>
+          <w:sz w:val="28"/>
+          <w:szCs w:val="24"/>
+          <w:lang w:val="en-US"/>
+        </w:rPr>
+      </w:pPr>
+      <w:r>
+        <w:rPr>
+          <w:color w:val="365F91" w:themeColor="accent1" w:themeShade="BF"/>
+          <w:sz w:val="28"/>
+          <w:szCs w:val="24"/>
+          <w:lang w:val="en-US"/>
+        </w:rPr>
+        <w:t>Importing contacts</w:t>
+      </w:r>
+    </w:p>
+    <w:p>
+      <w:pPr>
+        <w:rPr>
+          <w:lang w:val="en-US"/>
+        </w:rPr>
+      </w:pPr>
+    </w:p>
+    <w:p>
+      <w:pPr>
+        <w:rPr>
+          <w:lang w:val="en-US"/>
+        </w:rPr>
+      </w:pPr>
+      <w:r>
+        <w:rPr>
+          <w:lang w:val="en-US"/>
+        </w:rPr>
+        <w:t>This means that when importing contacts</w:t>
+      </w:r>
+      <w:r>
+        <w:rPr>
+          <w:lang w:val="en-US"/>
+        </w:rPr>
+        <w:t xml:space="preserve"> (from contact page)</w:t>
+      </w:r>
+      <w:r>
+        <w:rPr>
+          <w:lang w:val="en-US"/>
+        </w:rPr>
+        <w:t xml:space="preserve">, you have the choice of either specifying the corresponding case or not. </w:t>
+      </w:r>
+    </w:p>
+    <w:p>
+      <w:pPr>
+        <w:rPr>
+          <w:lang w:val="en-US"/>
+        </w:rPr>
+      </w:pPr>
+      <w:r>
+        <w:rPr>
+          <w:lang w:val="en-US"/>
+        </w:rPr>
+        <w:t xml:space="preserve">If you want to import a contact </w:t>
+      </w:r>
+      <w:r>
+        <w:rPr>
+          <w:lang w:val="en-US"/>
+        </w:rPr>
+        <w:t>an existing case</w:t>
+      </w:r>
+      <w:r>
+        <w:rPr>
+          <w:lang w:val="en-US"/>
+        </w:rPr>
+        <w:t xml:space="preserve"> in your </w:t>
+      </w:r>
+      <w:r>
+        <w:rPr>
+          <w:lang w:val="en-US"/>
+        </w:rPr>
+        <w:t xml:space="preserve">SORMAS </w:t>
+      </w:r>
+      <w:r>
+        <w:rPr>
+          <w:lang w:val="en-US"/>
+        </w:rPr>
+        <w:t>instance and you know its UUID, you only have to enter this UUID in the first column (</w:t>
+      </w:r>
+      <w:proofErr w:type="spellStart"/>
+      <w:r>
+        <w:rPr>
+          <w:lang w:val="en-US"/>
+        </w:rPr>
+        <w:t>caseIdExternalSystem</w:t>
+      </w:r>
+      <w:proofErr w:type="spellEnd"/>
+      <w:r>
+        <w:rPr>
+          <w:lang w:val="en-US"/>
+        </w:rPr>
+        <w:t>) of the template file and the contact will be automatically linked to the corresponding case during import. If you do not know a UUID for the case of the contact, you can enter an ID of another system for the case of this contact in the first column (</w:t>
+      </w:r>
+      <w:proofErr w:type="spellStart"/>
+      <w:r>
+        <w:rPr>
+          <w:lang w:val="en-US"/>
+        </w:rPr>
+        <w:t>caseIdExternalSystem</w:t>
+      </w:r>
+      <w:proofErr w:type="spellEnd"/>
+      <w:r>
+        <w:rPr>
+          <w:lang w:val="en-US"/>
+        </w:rPr>
+        <w:t>).</w:t>
+      </w:r>
+    </w:p>
+    <w:p>
+      <w:pPr>
+        <w:pStyle w:val="KeinLeerraum"/>
+        <w:shd w:val="clear" w:color="auto" w:fill="C6D9F1" w:themeFill="text2" w:themeFillTint="33"/>
+        <w:jc w:val="center"/>
+        <w:rPr>
+          <w:color w:val="365F91" w:themeColor="accent1" w:themeShade="BF"/>
+          <w:sz w:val="28"/>
+          <w:szCs w:val="24"/>
+          <w:lang w:val="en-US"/>
+        </w:rPr>
+      </w:pPr>
+      <w:r>
+        <w:rPr>
+          <w:color w:val="365F91" w:themeColor="accent1" w:themeShade="BF"/>
+          <w:sz w:val="28"/>
+          <w:szCs w:val="24"/>
+          <w:lang w:val="en-US"/>
+        </w:rPr>
+        <w:t>Importing case contacts</w:t>
+      </w:r>
+    </w:p>
+    <w:p>
+      <w:pPr>
+        <w:rPr>
+          <w:lang w:val="en-US"/>
+        </w:rPr>
+      </w:pPr>
+    </w:p>
+    <w:p>
+      <w:pPr>
+        <w:rPr>
+          <w:lang w:val="en-US"/>
+        </w:rPr>
+      </w:pPr>
+      <w:r>
+        <w:rPr>
+          <w:lang w:val="en-US"/>
+        </w:rPr>
+        <w:t>When importing case contacts</w:t>
+      </w:r>
+      <w:r>
+        <w:rPr>
+          <w:lang w:val="en-US"/>
+        </w:rPr>
+        <w:t xml:space="preserve"> (from contacts page of a case)</w:t>
+      </w:r>
+      <w:r>
+        <w:rPr>
+          <w:lang w:val="en-US"/>
+        </w:rPr>
+        <w:t>, it is not possible to specify the case, since the case is already known there.</w:t>
       </w:r>
       <w:bookmarkStart w:id="0" w:name="_GoBack"/>
       <w:bookmarkEnd w:id="0"/>
-      <w:r>
-        <w:rPr>
-          <w:lang w:val="en-US"/>
-        </w:rPr>
-        <w:t>s, it is not possible to specify the case, since the case is already known there.</w:t>
-      </w:r>
-    </w:p>
-    <w:p>
-      <w:pPr>
-        <w:rPr>
-          <w:lang w:val="en-US"/>
-        </w:rPr>
-      </w:pPr>
-      <w:r>
-        <w:rPr>
-          <w:lang w:val="en-US"/>
-        </w:rPr>
-        <w:t xml:space="preserve">If you want to import a contact for which a case exists in your </w:t>
-      </w:r>
-      <w:r>
-        <w:rPr>
-          <w:lang w:val="en-US"/>
-        </w:rPr>
-        <w:t xml:space="preserve">SORMAS </w:t>
-      </w:r>
-      <w:r>
-        <w:rPr>
-          <w:lang w:val="en-US"/>
-        </w:rPr>
-        <w:t>instance and you know its UUID, you only have to enter this UUID in the first column (</w:t>
-      </w:r>
-      <w:proofErr w:type="spellStart"/>
-      <w:r>
-        <w:rPr>
-          <w:lang w:val="en-US"/>
-        </w:rPr>
-        <w:t>caseIdExternalSystem</w:t>
-      </w:r>
-      <w:proofErr w:type="spellEnd"/>
-      <w:r>
-        <w:rPr>
-          <w:lang w:val="en-US"/>
-        </w:rPr>
-        <w:t>) of the template file and the contact will be automatically linked to the corresponding case during import. If you do not know a UUID for the case of the contact, you can enter an ID of another system for the case of this contact in the first column (</w:t>
-      </w:r>
-      <w:proofErr w:type="spellStart"/>
-      <w:r>
-        <w:rPr>
-          <w:lang w:val="en-US"/>
-        </w:rPr>
-        <w:t>caseIdExternalSystem</w:t>
-      </w:r>
-      <w:proofErr w:type="spellEnd"/>
-      <w:r>
-        <w:rPr>
-          <w:lang w:val="en-US"/>
-        </w:rPr>
-        <w:t>).</w:t>
-      </w:r>
     </w:p>
     <w:p>
       <w:pPr>
@@ -482,6 +584,7 @@
           <w:b/>
           <w:lang w:val="en-US"/>
         </w:rPr>
+        <w:lastRenderedPageBreak/>
         <w:t xml:space="preserve">Caution: </w:t>
       </w:r>
       <w:r>
@@ -696,14 +799,7 @@
         <w:rPr>
           <w:lang w:val="en-US"/>
         </w:rPr>
-        <w:t xml:space="preserve">) to </w:t>
-      </w:r>
-      <w:r>
-        <w:rPr>
-          <w:lang w:val="en-US"/>
-        </w:rPr>
-        <w:lastRenderedPageBreak/>
-        <w:t xml:space="preserve">select it on your disk. Afterwards, click on </w:t>
+        <w:t xml:space="preserve">) to select it on your disk. Afterwards, click on </w:t>
       </w:r>
       <w:r>
         <w:rPr>
@@ -1530,7 +1626,15 @@
           <w:b/>
           <w:lang w:val="en-US"/>
         </w:rPr>
-        <w:t>Only do this if you are sure that it is a duplicate!</w:t>
+        <w:t xml:space="preserve">Only </w:t>
+      </w:r>
+      <w:r>
+        <w:rPr>
+          <w:b/>
+          <w:lang w:val="en-US"/>
+        </w:rPr>
+        <w:lastRenderedPageBreak/>
+        <w:t>do this if you are sure that it is a duplicate!</w:t>
       </w:r>
       <w:r>
         <w:rPr>
@@ -3544,7 +3648,7 @@
 </file>
 
 <file path=customXml/itemProps1.xml><?xml version="1.0" encoding="utf-8"?>
-<ds:datastoreItem xmlns:ds="http://schemas.openxmlformats.org/officeDocument/2006/customXml" ds:itemID="{98B63571-AA81-4325-8E30-269FAF54FEA7}">
+<ds:datastoreItem xmlns:ds="http://schemas.openxmlformats.org/officeDocument/2006/customXml" ds:itemID="{58F3A66A-F4F0-4057-817D-B56679D9DB64}">
   <ds:schemaRefs>
     <ds:schemaRef ds:uri="http://schemas.openxmlformats.org/officeDocument/2006/bibliography"/>
   </ds:schemaRefs>

</xml_diff>